<commit_message>
Updated the sprint 2 report
</commit_message>
<xml_diff>
--- a/Sprint 2/Sprint 2 Report.docx
+++ b/Sprint 2/Sprint 2 Report.docx
@@ -32,13 +32,11 @@
         </w:numPr>
       </w:pPr>
       <w:r>
-        <w:t xml:space="preserve">During the first sprint many of the GitHub commits were not properly named or described. Noting this, we </w:t>
-      </w:r>
-      <w:r>
-        <w:t>during Sprint 2 we tried made sure that each commit was properly titled and had a relevant description.</w:t>
-      </w:r>
-      <w:bookmarkStart w:id="0" w:name="_GoBack"/>
-      <w:bookmarkEnd w:id="0"/>
+        <w:t xml:space="preserve">During the first sprint many of the GitHub commits were not properly named or described. Noting this, </w:t>
+      </w:r>
+      <w:r>
+        <w:t>during Sprint 2 we made sure that each commit was properly titled and had a relevant description.</w:t>
+      </w:r>
     </w:p>
     <w:p>
       <w:pPr>
@@ -52,15 +50,7 @@
         <w:t>Our repository branching during sprint 1 was messy, inefficient and poorly described, so we aimed to improve on that during Sprint 2</w:t>
       </w:r>
       <w:r>
-        <w:t xml:space="preserve">, potentially with the use of the </w:t>
-      </w:r>
-      <w:proofErr w:type="spellStart"/>
-      <w:r>
-        <w:t>GitFlow</w:t>
-      </w:r>
-      <w:proofErr w:type="spellEnd"/>
-      <w:r>
-        <w:t xml:space="preserve"> branching method.</w:t>
+        <w:t>, potentially with the use of the GitFlow branching method.</w:t>
       </w:r>
       <w:r>
         <w:t xml:space="preserve"> We created a development branch, then made sure that developers working on discrete tasks each created a properly named branched, which could be properly merged later in the project.</w:t>
@@ -108,7 +98,13 @@
         </w:numPr>
       </w:pPr>
       <w:r>
-        <w:t>The Product Backlog did not evolve as we proceeded through Sprint 1. We attempted to make sure this was not the case during Sprint 2.</w:t>
+        <w:t xml:space="preserve">The user stories we created in Sprint 1 were too technical according to the clients and were not centred around the experience of the users enough. </w:t>
+      </w:r>
+      <w:r>
+        <w:t>At the beginning of</w:t>
+      </w:r>
+      <w:r>
+        <w:t xml:space="preserve"> Sprint 2 we went over the user stories to make sure they were representative of what they were supposed to be.</w:t>
       </w:r>
     </w:p>
     <w:p>
@@ -120,13 +116,19 @@
         </w:numPr>
       </w:pPr>
       <w:r>
-        <w:t xml:space="preserve">The user stories we created in Sprint 1 were too technical according to the clients and were not centred around the experience of the users enough. </w:t>
-      </w:r>
-      <w:r>
-        <w:t>At the beginning of</w:t>
-      </w:r>
-      <w:r>
-        <w:t xml:space="preserve"> Sprint 2 we went over the user stories to make sure they were representative of what they were supposed to be.</w:t>
+        <w:t>During Sprint 1 we did not proper make use of unit testing, which was a specification of the project and could have made development easier. We resolved to make better use of this technique during Sprint 2.</w:t>
+      </w:r>
+      <w:r>
+        <w:t xml:space="preserve"> </w:t>
+      </w:r>
+      <w:r>
+        <w:t xml:space="preserve">An example of this is the </w:t>
+      </w:r>
+      <w:r>
+        <w:t>DataSetFormatter java class</w:t>
+      </w:r>
+      <w:r>
+        <w:t xml:space="preserve"> which utilised Test Driven Development.</w:t>
       </w:r>
     </w:p>
     <w:p>
@@ -138,24 +140,10 @@
         </w:numPr>
       </w:pPr>
       <w:r>
-        <w:t>During Sprint 1 we did not proper make use of unit testing, which was a specification of the project and could have made development easier. We resolved to make better use of this technique during Sprint 2.</w:t>
-      </w:r>
-      <w:r>
-        <w:t xml:space="preserve"> </w:t>
-      </w:r>
-      <w:r>
-        <w:t xml:space="preserve">An example of this is the </w:t>
-      </w:r>
-      <w:proofErr w:type="spellStart"/>
-      <w:r>
-        <w:t>DataSetFormatter</w:t>
-      </w:r>
-      <w:proofErr w:type="spellEnd"/>
-      <w:r>
-        <w:t xml:space="preserve"> java class</w:t>
-      </w:r>
-      <w:r>
-        <w:t xml:space="preserve"> which utilised Test Driven Development.</w:t>
+        <w:t xml:space="preserve">A code review was not done during Sprint 1, which might have helped us create better work and </w:t>
+      </w:r>
+      <w:r>
+        <w:t>prevent errors that take up development time. We had aimed to do this during Sprint 2 but did not get around to doing it.</w:t>
       </w:r>
     </w:p>
     <w:p>
@@ -167,23 +155,13 @@
         </w:numPr>
       </w:pPr>
       <w:r>
-        <w:t xml:space="preserve">A code review was not done during Sprint 1, which might have helped us create better work and </w:t>
-      </w:r>
-      <w:r>
-        <w:t>prevent errors that take up development time. We had aimed to do this during Sprint 2 but did not get around to doing it.</w:t>
-      </w:r>
-    </w:p>
-    <w:p>
-      <w:pPr>
-        <w:pStyle w:val="ListParagraph"/>
-        <w:numPr>
-          <w:ilvl w:val="0"/>
-          <w:numId w:val="1"/>
-        </w:numPr>
-      </w:pPr>
-      <w:r>
-        <w:t>We did not create a sprint Burndown chart during Sprint 1, which might have helped us manage our time better. We did not do this during Sprint 2 either.</w:t>
-      </w:r>
+        <w:t xml:space="preserve">We did not create a sprint Burndown chart during Sprint 1, which might have helped us manage our time better. </w:t>
+      </w:r>
+      <w:r>
+        <w:t>We only made this at the end of sprint 2, so it didn’t provide much benefit.</w:t>
+      </w:r>
+      <w:bookmarkStart w:id="0" w:name="_GoBack"/>
+      <w:bookmarkEnd w:id="0"/>
     </w:p>
     <w:p>
       <w:pPr>
@@ -366,7 +344,7 @@
       </w:pPr>
     </w:pPrDefault>
   </w:docDefaults>
-  <w:latentStyles w:defLockedState="0" w:defUIPriority="99" w:defSemiHidden="0" w:defUnhideWhenUsed="0" w:defQFormat="0" w:count="377">
+  <w:latentStyles w:defLockedState="0" w:defUIPriority="99" w:defSemiHidden="0" w:defUnhideWhenUsed="0" w:defQFormat="0" w:count="376">
     <w:lsdException w:name="Normal" w:uiPriority="0" w:qFormat="1"/>
     <w:lsdException w:name="heading 1" w:uiPriority="9" w:qFormat="1"/>
     <w:lsdException w:name="heading 2" w:semiHidden="1" w:uiPriority="9" w:unhideWhenUsed="1" w:qFormat="1"/>
@@ -743,7 +721,6 @@
     <w:lsdException w:name="Hashtag" w:semiHidden="1" w:unhideWhenUsed="1"/>
     <w:lsdException w:name="Unresolved Mention" w:semiHidden="1" w:unhideWhenUsed="1"/>
     <w:lsdException w:name="Smart Link" w:semiHidden="1" w:unhideWhenUsed="1"/>
-    <w:lsdException w:name="Smart Link Error" w:semiHidden="1" w:unhideWhenUsed="1"/>
   </w:latentStyles>
   <w:style w:type="paragraph" w:default="1" w:styleId="Normal">
     <w:name w:val="Normal"/>

</xml_diff>